<commit_message>
actualizar lista de quehaceres
</commit_message>
<xml_diff>
--- a/oroboni/por hacer.docx
+++ b/oroboni/por hacer.docx
@@ -33,8 +33,46 @@
       <w:r>
         <w:t xml:space="preserve"> para los sliders</w:t>
       </w:r>
+    </w:p>
+    <w:p>
+      <w:pPr>
+        <w:pStyle w:val="Prrafodelista"/>
+        <w:numPr>
+          <w:ilvl w:val="0"/>
+          <w:numId w:val="1"/>
+        </w:numPr>
+      </w:pPr>
+      <w:r>
+        <w:t>Editar Imágenes para los sliders</w:t>
+      </w:r>
+    </w:p>
+    <w:p>
+      <w:pPr>
+        <w:pStyle w:val="Prrafodelista"/>
+        <w:numPr>
+          <w:ilvl w:val="0"/>
+          <w:numId w:val="1"/>
+        </w:numPr>
+      </w:pPr>
+      <w:r>
+        <w:t>Dos fotos para sliders</w:t>
+      </w:r>
+    </w:p>
+    <w:p>
+      <w:pPr>
+        <w:pStyle w:val="Prrafodelista"/>
+        <w:numPr>
+          <w:ilvl w:val="0"/>
+          <w:numId w:val="1"/>
+        </w:numPr>
+      </w:pPr>
       <w:bookmarkStart w:id="0" w:name="_GoBack"/>
       <w:bookmarkEnd w:id="0"/>
+    </w:p>
+    <w:p>
+      <w:pPr>
+        <w:pStyle w:val="Prrafodelista"/>
+      </w:pPr>
     </w:p>
     <w:sectPr>
       <w:pgSz w:w="12240" w:h="15840"/>

</xml_diff>

<commit_message>
actualizar precios y productos
</commit_message>
<xml_diff>
--- a/oroboni/por hacer.docx
+++ b/oroboni/por hacer.docx
@@ -66,8 +66,70 @@
           <w:numId w:val="1"/>
         </w:numPr>
       </w:pPr>
+      <w:r>
+        <w:t>Texto de “nosotros”</w:t>
+      </w:r>
+    </w:p>
+    <w:p>
+      <w:pPr>
+        <w:pStyle w:val="Prrafodelista"/>
+        <w:numPr>
+          <w:ilvl w:val="0"/>
+          <w:numId w:val="1"/>
+        </w:numPr>
+      </w:pPr>
+    </w:p>
+    <w:p>
+      <w:pPr>
+        <w:pStyle w:val="Prrafodelista"/>
+      </w:pPr>
+    </w:p>
+    <w:p>
+      <w:pPr>
+        <w:pStyle w:val="Prrafodelista"/>
+      </w:pPr>
+    </w:p>
+    <w:p>
+      <w:pPr>
+        <w:pStyle w:val="Prrafodelista"/>
+      </w:pPr>
+    </w:p>
+    <w:p>
+      <w:r>
+        <w:t>0-543</w:t>
+      </w:r>
+    </w:p>
+    <w:p>
+      <w:r>
+        <w:t>544--767</w:t>
+      </w:r>
+    </w:p>
+    <w:p>
+      <w:r>
+        <w:t>768-991</w:t>
+      </w:r>
+    </w:p>
+    <w:p>
+      <w:r>
+        <w:t>992-1199</w:t>
+      </w:r>
+    </w:p>
+    <w:p>
+      <w:r>
+        <w:t>1200</w:t>
+      </w:r>
+    </w:p>
+    <w:p>
+      <w:pPr>
+        <w:pStyle w:val="Prrafodelista"/>
+      </w:pPr>
       <w:bookmarkStart w:id="0" w:name="_GoBack"/>
       <w:bookmarkEnd w:id="0"/>
+    </w:p>
+    <w:p>
+      <w:pPr>
+        <w:pStyle w:val="Prrafodelista"/>
+      </w:pPr>
     </w:p>
     <w:p>
       <w:pPr>

</xml_diff>